<commit_message>
revised phrasing for user stories
</commit_message>
<xml_diff>
--- a/Design/02 - User Stories.docx
+++ b/Design/02 - User Stories.docx
@@ -8,10 +8,7 @@
         <w:jc w:val="center"/>
       </w:pPr>
       <w:r>
-        <w:t xml:space="preserve">Serigraph – </w:t>
-      </w:r>
-      <w:r>
-        <w:t>User Stories</w:t>
+        <w:t>Serigraph – User Stories</w:t>
       </w:r>
     </w:p>
     <w:p/>
@@ -456,6 +453,13 @@
               </w:rPr>
               <w:t xml:space="preserve"> freelancer who takes on different isolated projects</w:t>
             </w:r>
+            <w:r>
+              <w:rPr>
+                <w:i/>
+                <w:iCs/>
+              </w:rPr>
+              <w:t>,</w:t>
+            </w:r>
           </w:p>
         </w:tc>
       </w:tr>
@@ -486,6 +490,13 @@
               </w:rPr>
               <w:t xml:space="preserve"> track how much time I spend on an individual project</w:t>
             </w:r>
+            <w:r>
+              <w:rPr>
+                <w:i/>
+                <w:iCs/>
+              </w:rPr>
+              <w:t>,</w:t>
+            </w:r>
           </w:p>
         </w:tc>
       </w:tr>
@@ -588,7 +599,21 @@
                 <w:i/>
                 <w:iCs/>
               </w:rPr>
-              <w:t>record time spent on the project,</w:t>
+              <w:t xml:space="preserve">record </w:t>
+            </w:r>
+            <w:r>
+              <w:rPr>
+                <w:i/>
+                <w:iCs/>
+              </w:rPr>
+              <w:t>a new session</w:t>
+            </w:r>
+            <w:r>
+              <w:rPr>
+                <w:i/>
+                <w:iCs/>
+              </w:rPr>
+              <w:t xml:space="preserve"> spent on the project,</w:t>
             </w:r>
           </w:p>
         </w:tc>
@@ -768,6 +793,13 @@
               </w:rPr>
               <w:t xml:space="preserve"> student studying content from many different modules at the same time</w:t>
             </w:r>
+            <w:r>
+              <w:rPr>
+                <w:i/>
+                <w:iCs/>
+              </w:rPr>
+              <w:t>,</w:t>
+            </w:r>
           </w:p>
         </w:tc>
       </w:tr>
@@ -798,6 +830,13 @@
               </w:rPr>
               <w:t xml:space="preserve"> balance how I spend my time across different modules</w:t>
             </w:r>
+            <w:r>
+              <w:rPr>
+                <w:i/>
+                <w:iCs/>
+              </w:rPr>
+              <w:t>,</w:t>
+            </w:r>
           </w:p>
         </w:tc>
       </w:tr>
@@ -907,7 +946,21 @@
                 <w:i/>
                 <w:iCs/>
               </w:rPr>
-              <w:t>view my activity,</w:t>
+              <w:t>view my</w:t>
+            </w:r>
+            <w:r>
+              <w:rPr>
+                <w:i/>
+                <w:iCs/>
+              </w:rPr>
+              <w:t xml:space="preserve"> recent</w:t>
+            </w:r>
+            <w:r>
+              <w:rPr>
+                <w:i/>
+                <w:iCs/>
+              </w:rPr>
+              <w:t xml:space="preserve"> activity,</w:t>
             </w:r>
           </w:p>
         </w:tc>
@@ -947,7 +1000,21 @@
                 <w:i/>
                 <w:iCs/>
               </w:rPr>
-              <w:t xml:space="preserve"> I can see how I spent my time across my different modules.</w:t>
+              <w:t xml:space="preserve"> I can see how I </w:t>
+            </w:r>
+            <w:r>
+              <w:rPr>
+                <w:i/>
+                <w:iCs/>
+              </w:rPr>
+              <w:t>have been spending</w:t>
+            </w:r>
+            <w:r>
+              <w:rPr>
+                <w:i/>
+                <w:iCs/>
+              </w:rPr>
+              <w:t xml:space="preserve"> my time across different modules.</w:t>
             </w:r>
           </w:p>
         </w:tc>
@@ -959,6 +1026,7 @@
         <w:br w:type="page"/>
       </w:r>
     </w:p>
+    <w:p/>
     <w:p/>
     <w:tbl>
       <w:tblPr>
@@ -1084,7 +1152,7 @@
                 <w:i/>
                 <w:iCs/>
               </w:rPr>
-              <w:t>someone that is especially susceptible to distractions</w:t>
+              <w:t>someone that is susceptible to distractions</w:t>
             </w:r>
             <w:r>
               <w:rPr>
@@ -1458,14 +1526,42 @@
                 <w:i/>
                 <w:iCs/>
               </w:rPr>
-              <w:t xml:space="preserve"> freelancer with isolated project</w:t>
-            </w:r>
-            <w:r>
-              <w:rPr>
-                <w:i/>
-                <w:iCs/>
-              </w:rPr>
-              <w:t xml:space="preserve"> with their own</w:t>
+              <w:t xml:space="preserve"> freelancer </w:t>
+            </w:r>
+            <w:r>
+              <w:rPr>
+                <w:i/>
+                <w:iCs/>
+              </w:rPr>
+              <w:t>working on</w:t>
+            </w:r>
+            <w:r>
+              <w:rPr>
+                <w:i/>
+                <w:iCs/>
+              </w:rPr>
+              <w:t xml:space="preserve"> isolated project</w:t>
+            </w:r>
+            <w:r>
+              <w:rPr>
+                <w:i/>
+                <w:iCs/>
+              </w:rPr>
+              <w:t xml:space="preserve">s </w:t>
+            </w:r>
+            <w:r>
+              <w:rPr>
+                <w:i/>
+                <w:iCs/>
+              </w:rPr>
+              <w:t xml:space="preserve">with </w:t>
+            </w:r>
+            <w:r>
+              <w:rPr>
+                <w:i/>
+                <w:iCs/>
+              </w:rPr>
+              <w:t>their own</w:t>
             </w:r>
             <w:r>
               <w:rPr>
@@ -1481,6 +1577,13 @@
               </w:rPr>
               <w:t xml:space="preserve"> and objectives</w:t>
             </w:r>
+            <w:r>
+              <w:rPr>
+                <w:i/>
+                <w:iCs/>
+              </w:rPr>
+              <w:t>,</w:t>
+            </w:r>
           </w:p>
         </w:tc>
       </w:tr>
@@ -1510,6 +1613,13 @@
                 <w:iCs/>
               </w:rPr>
               <w:t xml:space="preserve"> access a backlog of the tasks I accomplished when working on a project</w:t>
+            </w:r>
+            <w:r>
+              <w:rPr>
+                <w:i/>
+                <w:iCs/>
+              </w:rPr>
+              <w:t>,</w:t>
             </w:r>
           </w:p>
         </w:tc>
@@ -1786,6 +1896,13 @@
               </w:rPr>
               <w:t>someone with strong data analysis skills</w:t>
             </w:r>
+            <w:r>
+              <w:rPr>
+                <w:i/>
+                <w:iCs/>
+              </w:rPr>
+              <w:t>,</w:t>
+            </w:r>
           </w:p>
         </w:tc>
       </w:tr>
@@ -1815,6 +1932,13 @@
                 <w:iCs/>
               </w:rPr>
               <w:t xml:space="preserve"> export the sessions recorded on the system in a familiar/accessible format</w:t>
+            </w:r>
+            <w:r>
+              <w:rPr>
+                <w:i/>
+                <w:iCs/>
+              </w:rPr>
+              <w:t>,</w:t>
             </w:r>
           </w:p>
         </w:tc>
@@ -1991,6 +2115,7 @@
         <w:br w:type="page"/>
       </w:r>
     </w:p>
+    <w:p/>
     <w:p/>
     <w:tbl>
       <w:tblPr>
@@ -2779,6 +2904,13 @@
               </w:rPr>
               <w:t xml:space="preserve"> student that uses colour encoding to organise their work</w:t>
             </w:r>
+            <w:r>
+              <w:rPr>
+                <w:i/>
+                <w:iCs/>
+              </w:rPr>
+              <w:t>,</w:t>
+            </w:r>
           </w:p>
         </w:tc>
       </w:tr>
@@ -2809,6 +2941,13 @@
               </w:rPr>
               <w:t xml:space="preserve"> change the appearance of some elements within the system in a logical way</w:t>
             </w:r>
+            <w:r>
+              <w:rPr>
+                <w:i/>
+                <w:iCs/>
+              </w:rPr>
+              <w:t>,</w:t>
+            </w:r>
           </w:p>
         </w:tc>
       </w:tr>
@@ -2911,7 +3050,35 @@
                 <w:i/>
                 <w:iCs/>
               </w:rPr>
-              <w:t>choose to customise the interface for a specific project,</w:t>
+              <w:t xml:space="preserve">change </w:t>
+            </w:r>
+            <w:r>
+              <w:rPr>
+                <w:i/>
+                <w:iCs/>
+              </w:rPr>
+              <w:t xml:space="preserve">the </w:t>
+            </w:r>
+            <w:r>
+              <w:rPr>
+                <w:i/>
+                <w:iCs/>
+              </w:rPr>
+              <w:t>colour associat</w:t>
+            </w:r>
+            <w:r>
+              <w:rPr>
+                <w:i/>
+                <w:iCs/>
+              </w:rPr>
+              <w:t>ed with</w:t>
+            </w:r>
+            <w:r>
+              <w:rPr>
+                <w:i/>
+                <w:iCs/>
+              </w:rPr>
+              <w:t xml:space="preserve"> a specific project,</w:t>
             </w:r>
           </w:p>
         </w:tc>
@@ -2951,7 +3118,70 @@
                 <w:i/>
                 <w:iCs/>
               </w:rPr>
-              <w:t xml:space="preserve"> I can specify a different colour to be used for some associated elements shown.</w:t>
+              <w:t xml:space="preserve"> I can </w:t>
+            </w:r>
+            <w:r>
+              <w:rPr>
+                <w:i/>
+                <w:iCs/>
+              </w:rPr>
+              <w:t>see my</w:t>
+            </w:r>
+            <w:r>
+              <w:rPr>
+                <w:i/>
+                <w:iCs/>
+              </w:rPr>
+              <w:t xml:space="preserve"> </w:t>
+            </w:r>
+            <w:r>
+              <w:rPr>
+                <w:i/>
+                <w:iCs/>
+              </w:rPr>
+              <w:t>specified</w:t>
+            </w:r>
+            <w:r>
+              <w:rPr>
+                <w:i/>
+                <w:iCs/>
+              </w:rPr>
+              <w:t xml:space="preserve"> colour </w:t>
+            </w:r>
+            <w:r>
+              <w:rPr>
+                <w:i/>
+                <w:iCs/>
+              </w:rPr>
+              <w:t>applied to</w:t>
+            </w:r>
+            <w:r>
+              <w:rPr>
+                <w:i/>
+                <w:iCs/>
+              </w:rPr>
+              <w:t xml:space="preserve"> elements </w:t>
+            </w:r>
+            <w:r>
+              <w:rPr>
+                <w:i/>
+                <w:iCs/>
+              </w:rPr>
+              <w:t>associated</w:t>
+            </w:r>
+            <w:r>
+              <w:rPr>
+                <w:i/>
+                <w:iCs/>
+              </w:rPr>
+              <w:t xml:space="preserve"> with the project</w:t>
+            </w:r>
+            <w:r>
+              <w:rPr>
+                <w:i/>
+                <w:iCs/>
+              </w:rPr>
+              <w:t>.</w:t>
             </w:r>
           </w:p>
         </w:tc>

</xml_diff>